<commit_message>
BC connectivity minor stuff
</commit_message>
<xml_diff>
--- a/BC_ConnectivityProject/Biophysical model description.docx
+++ b/BC_ConnectivityProject/Biophysical model description.docx
@@ -37,115 +37,15 @@
           <w:sz w:val="24"/>
           <w:szCs w:val="24"/>
         </w:rPr>
-        <w:t xml:space="preserve">The biophysical model used in this study uses a </w:t>
-      </w:r>
-      <w:r>
-        <w:rPr>
-          <w:rFonts w:ascii="Times New Roman" w:hAnsi="Times New Roman" w:cs="Times New Roman"/>
-          <w:sz w:val="24"/>
-          <w:szCs w:val="24"/>
-        </w:rPr>
-        <w:t xml:space="preserve">Larval </w:t>
-      </w:r>
-      <w:proofErr w:type="spellStart"/>
-      <w:r>
-        <w:rPr>
-          <w:rFonts w:ascii="Times New Roman" w:hAnsi="Times New Roman" w:cs="Times New Roman"/>
-          <w:sz w:val="24"/>
-          <w:szCs w:val="24"/>
-        </w:rPr>
-        <w:t>TRANSport</w:t>
-      </w:r>
-      <w:proofErr w:type="spellEnd"/>
-      <w:r>
-        <w:rPr>
-          <w:rFonts w:ascii="Times New Roman" w:hAnsi="Times New Roman" w:cs="Times New Roman"/>
-          <w:sz w:val="24"/>
-          <w:szCs w:val="24"/>
-        </w:rPr>
-        <w:t xml:space="preserve"> </w:t>
-      </w:r>
-      <w:proofErr w:type="spellStart"/>
-      <w:r>
-        <w:rPr>
-          <w:rFonts w:ascii="Times New Roman" w:hAnsi="Times New Roman" w:cs="Times New Roman"/>
-          <w:sz w:val="24"/>
-          <w:szCs w:val="24"/>
-        </w:rPr>
-        <w:t>Lagrangian</w:t>
-      </w:r>
-      <w:proofErr w:type="spellEnd"/>
-      <w:r>
-        <w:rPr>
-          <w:rFonts w:ascii="Times New Roman" w:hAnsi="Times New Roman" w:cs="Times New Roman"/>
-          <w:sz w:val="24"/>
-          <w:szCs w:val="24"/>
-        </w:rPr>
-        <w:t xml:space="preserve"> model (LTRANS</w:t>
-      </w:r>
-      <w:r>
-        <w:rPr>
-          <w:rFonts w:ascii="Times New Roman" w:hAnsi="Times New Roman" w:cs="Times New Roman"/>
-          <w:sz w:val="24"/>
-          <w:szCs w:val="24"/>
-        </w:rPr>
-        <w:t xml:space="preserve"> v.2b; (</w:t>
-      </w:r>
-      <w:bookmarkStart w:id="0" w:name="OLE_LINK4"/>
-      <w:bookmarkStart w:id="1" w:name="OLE_LINK9"/>
-      <w:bookmarkStart w:id="2" w:name="OLE_LINK10"/>
-      <w:r>
-        <w:rPr>
-          <w:rFonts w:ascii="Times New Roman" w:hAnsi="Times New Roman" w:cs="Times New Roman"/>
-          <w:sz w:val="24"/>
-          <w:szCs w:val="24"/>
-        </w:rPr>
-        <w:t>North et al. 2011</w:t>
-      </w:r>
-      <w:bookmarkEnd w:id="0"/>
-      <w:bookmarkEnd w:id="1"/>
-      <w:bookmarkEnd w:id="2"/>
-      <w:r>
-        <w:rPr>
-          <w:rFonts w:ascii="Times New Roman" w:hAnsi="Times New Roman" w:cs="Times New Roman"/>
-          <w:sz w:val="24"/>
-          <w:szCs w:val="24"/>
-        </w:rPr>
-        <w:t>)) on the</w:t>
-      </w:r>
-      <w:r>
-        <w:rPr>
-          <w:rFonts w:ascii="Times New Roman" w:hAnsi="Times New Roman" w:cs="Times New Roman"/>
-          <w:sz w:val="24"/>
-          <w:szCs w:val="24"/>
-        </w:rPr>
-        <w:t xml:space="preserve"> Region</w:t>
-      </w:r>
-      <w:r>
-        <w:rPr>
-          <w:rFonts w:ascii="Times New Roman" w:hAnsi="Times New Roman" w:cs="Times New Roman"/>
-          <w:sz w:val="24"/>
-          <w:szCs w:val="24"/>
-        </w:rPr>
-        <w:t xml:space="preserve">al Ocean Modeling System (ROMS) (Song and </w:t>
-      </w:r>
-      <w:proofErr w:type="spellStart"/>
-      <w:r>
-        <w:rPr>
-          <w:rFonts w:ascii="Times New Roman" w:hAnsi="Times New Roman" w:cs="Times New Roman"/>
-          <w:sz w:val="24"/>
-          <w:szCs w:val="24"/>
-        </w:rPr>
-        <w:t>Haidvogel</w:t>
-      </w:r>
-      <w:proofErr w:type="spellEnd"/>
-      <w:r>
-        <w:rPr>
-          <w:rFonts w:ascii="Times New Roman" w:hAnsi="Times New Roman" w:cs="Times New Roman"/>
-          <w:sz w:val="24"/>
-          <w:szCs w:val="24"/>
-        </w:rPr>
-        <w:t xml:space="preserve"> 1994) to predict larval movement in the Canadian Pacific Coast. </w:t>
+        <w:t>The biophysical model used in this study is a Larval TRANSport Lagrangian model (LTRANS v.2b; (North et al. 2011)) that takes output from the Regional Ocean Modeling System (ROMS) (Song and Haidvogel 1994, Foreman et al. 2014) to predict how ocean circulation impacts passive particle dispersal on the Pacific Coast of Canada</w:t>
+      </w:r>
+      <w:r>
+        <w:rPr>
+          <w:rFonts w:ascii="Times New Roman" w:hAnsi="Times New Roman" w:cs="Times New Roman"/>
+          <w:sz w:val="24"/>
+          <w:szCs w:val="24"/>
+        </w:rPr>
+        <w:t xml:space="preserve">. </w:t>
       </w:r>
       <w:r>
         <w:rPr>
@@ -288,7 +188,23 @@
           <w:sz w:val="24"/>
           <w:szCs w:val="24"/>
         </w:rPr>
-        <w:t>400 particles released randomly within every 20 x 20 km</w:t>
+        <w:t xml:space="preserve">400 particles released </w:t>
+      </w:r>
+      <w:r>
+        <w:rPr>
+          <w:rFonts w:ascii="Times New Roman" w:hAnsi="Times New Roman" w:cs="Times New Roman"/>
+          <w:sz w:val="24"/>
+          <w:szCs w:val="24"/>
+        </w:rPr>
+        <w:t xml:space="preserve">daily for 61 days. Release occurred </w:t>
+      </w:r>
+      <w:r>
+        <w:rPr>
+          <w:rFonts w:ascii="Times New Roman" w:hAnsi="Times New Roman" w:cs="Times New Roman"/>
+          <w:sz w:val="24"/>
+          <w:szCs w:val="24"/>
+        </w:rPr>
+        <w:t>randomly within every 20 x 20 km</w:t>
       </w:r>
       <w:r>
         <w:rPr>
@@ -305,49 +221,50 @@
           <w:sz w:val="24"/>
           <w:szCs w:val="24"/>
         </w:rPr>
-        <w:t xml:space="preserve"> grid cell. In total, </w:t>
-      </w:r>
-      <w:r>
-        <w:rPr>
-          <w:rFonts w:ascii="Times New Roman" w:hAnsi="Times New Roman" w:cs="Times New Roman"/>
-          <w:sz w:val="24"/>
-          <w:szCs w:val="24"/>
-        </w:rPr>
-        <w:t>13 371 200</w:t>
-      </w:r>
-      <w:r>
-        <w:rPr>
-          <w:rFonts w:ascii="Times New Roman" w:hAnsi="Times New Roman" w:cs="Times New Roman"/>
-          <w:sz w:val="24"/>
-          <w:szCs w:val="24"/>
-        </w:rPr>
-        <w:t xml:space="preserve"> particles</w:t>
-      </w:r>
-      <w:r>
-        <w:rPr>
-          <w:rFonts w:ascii="Times New Roman" w:hAnsi="Times New Roman" w:cs="Times New Roman"/>
-          <w:sz w:val="24"/>
-          <w:szCs w:val="24"/>
-        </w:rPr>
-        <w:t xml:space="preserve"> (see </w:t>
-      </w:r>
-      <w:proofErr w:type="spellStart"/>
-      <w:r>
-        <w:rPr>
-          <w:rFonts w:ascii="Times New Roman" w:hAnsi="Times New Roman" w:cs="Times New Roman"/>
-          <w:sz w:val="24"/>
-          <w:szCs w:val="24"/>
-        </w:rPr>
-        <w:t>shapefile</w:t>
-      </w:r>
-      <w:proofErr w:type="spellEnd"/>
-      <w:r>
-        <w:rPr>
-          <w:rFonts w:ascii="Times New Roman" w:hAnsi="Times New Roman" w:cs="Times New Roman"/>
-          <w:sz w:val="24"/>
-          <w:szCs w:val="24"/>
-        </w:rPr>
-        <w:t>).</w:t>
+        <w:t xml:space="preserve"> grid cell. Because release occurred randomly within </w:t>
+      </w:r>
+      <w:r>
+        <w:rPr>
+          <w:rFonts w:ascii="Times New Roman" w:hAnsi="Times New Roman" w:cs="Times New Roman"/>
+          <w:sz w:val="24"/>
+          <w:szCs w:val="24"/>
+        </w:rPr>
+        <w:t>20 x 20 km</w:t>
+      </w:r>
+      <w:r>
+        <w:rPr>
+          <w:rFonts w:ascii="Times New Roman" w:hAnsi="Times New Roman" w:cs="Times New Roman"/>
+          <w:sz w:val="24"/>
+          <w:szCs w:val="24"/>
+          <w:vertAlign w:val="superscript"/>
+        </w:rPr>
+        <w:t>2</w:t>
+      </w:r>
+      <w:r>
+        <w:rPr>
+          <w:rFonts w:ascii="Times New Roman" w:hAnsi="Times New Roman" w:cs="Times New Roman"/>
+          <w:sz w:val="24"/>
+          <w:szCs w:val="24"/>
+        </w:rPr>
+        <w:t xml:space="preserve"> grid cell</w:t>
+      </w:r>
+      <w:r>
+        <w:rPr>
+          <w:rFonts w:ascii="Times New Roman" w:hAnsi="Times New Roman" w:cs="Times New Roman"/>
+          <w:sz w:val="24"/>
+          <w:szCs w:val="24"/>
+        </w:rPr>
+        <w:t>, if you look at different resolution, won’t have same number of larvae releas</w:t>
+      </w:r>
+      <w:bookmarkStart w:id="0" w:name="_GoBack"/>
+      <w:bookmarkEnd w:id="0"/>
+      <w:r>
+        <w:rPr>
+          <w:rFonts w:ascii="Times New Roman" w:hAnsi="Times New Roman" w:cs="Times New Roman"/>
+          <w:sz w:val="24"/>
+          <w:szCs w:val="24"/>
+        </w:rPr>
+        <w:t>ing from each cell.</w:t>
       </w:r>
     </w:p>
     <w:p>
@@ -416,6 +333,14 @@
           <w:sz w:val="24"/>
           <w:szCs w:val="24"/>
         </w:rPr>
+        <w:t xml:space="preserve">(61 days) </w:t>
+      </w:r>
+      <w:r>
+        <w:rPr>
+          <w:rFonts w:ascii="Times New Roman" w:hAnsi="Times New Roman" w:cs="Times New Roman"/>
+          <w:sz w:val="24"/>
+          <w:szCs w:val="24"/>
+        </w:rPr>
         <w:t xml:space="preserve">from </w:t>
       </w:r>
       <w:r>
@@ -450,8 +375,6 @@
         </w:rPr>
         <w:t xml:space="preserve"> Particles tracked for 120 days.</w:t>
       </w:r>
-      <w:bookmarkStart w:id="3" w:name="_GoBack"/>
-      <w:bookmarkEnd w:id="3"/>
     </w:p>
     <w:p>
       <w:pPr>
@@ -503,25 +426,7 @@
           <w:sz w:val="24"/>
           <w:szCs w:val="24"/>
         </w:rPr>
-        <w:t xml:space="preserve"> Covers most of Northern Shelf, Straight of Georgia, and Southern Shelf bioregions. Also extends a bit north and south of these areas (see </w:t>
-      </w:r>
-      <w:proofErr w:type="spellStart"/>
-      <w:r>
-        <w:rPr>
-          <w:rFonts w:ascii="Times New Roman" w:hAnsi="Times New Roman" w:cs="Times New Roman"/>
-          <w:sz w:val="24"/>
-          <w:szCs w:val="24"/>
-        </w:rPr>
-        <w:t>shapefile</w:t>
-      </w:r>
-      <w:proofErr w:type="spellEnd"/>
-      <w:r>
-        <w:rPr>
-          <w:rFonts w:ascii="Times New Roman" w:hAnsi="Times New Roman" w:cs="Times New Roman"/>
-          <w:sz w:val="24"/>
-          <w:szCs w:val="24"/>
-        </w:rPr>
-        <w:t>)</w:t>
+        <w:t xml:space="preserve"> Covers most of Northern Shelf, Straight of Georgia, and Southern Shelf bioregions. Also extends a bit north and south of these areas (see shapefile)</w:t>
       </w:r>
       <w:r>
         <w:rPr>
@@ -581,16 +486,15 @@
           <w:sz w:val="24"/>
           <w:szCs w:val="24"/>
         </w:rPr>
-        <w:t xml:space="preserve"> 3x3km</w:t>
-      </w:r>
-      <w:r>
-        <w:rPr>
-          <w:rFonts w:ascii="Times New Roman" w:hAnsi="Times New Roman" w:cs="Times New Roman"/>
-          <w:sz w:val="24"/>
-          <w:szCs w:val="24"/>
-          <w:vertAlign w:val="superscript"/>
-        </w:rPr>
-        <w:t>2</w:t>
+        <w:t xml:space="preserve"> 3</w:t>
+      </w:r>
+      <w:r>
+        <w:rPr>
+          <w:rFonts w:ascii="Times New Roman" w:hAnsi="Times New Roman" w:cs="Times New Roman"/>
+          <w:sz w:val="24"/>
+          <w:szCs w:val="24"/>
+        </w:rPr>
+        <w:t xml:space="preserve"> km</w:t>
       </w:r>
       <w:r>
         <w:rPr>
@@ -614,16 +518,7 @@
           <w:sz w:val="24"/>
           <w:szCs w:val="24"/>
         </w:rPr>
-        <w:t xml:space="preserve"> every 3x3km</w:t>
-      </w:r>
-      <w:r>
-        <w:rPr>
-          <w:rFonts w:ascii="Times New Roman" w:hAnsi="Times New Roman" w:cs="Times New Roman"/>
-          <w:sz w:val="24"/>
-          <w:szCs w:val="24"/>
-          <w:vertAlign w:val="superscript"/>
-        </w:rPr>
-        <w:t>2</w:t>
+        <w:t xml:space="preserve"> every 3km</w:t>
       </w:r>
       <w:r>
         <w:rPr>
@@ -668,41 +563,13 @@
         </w:rPr>
         <w:t xml:space="preserve"> Larval </w:t>
       </w:r>
-      <w:proofErr w:type="spellStart"/>
-      <w:r>
-        <w:rPr>
-          <w:rFonts w:ascii="Times New Roman" w:hAnsi="Times New Roman" w:cs="Times New Roman"/>
-          <w:sz w:val="24"/>
-          <w:szCs w:val="24"/>
-        </w:rPr>
-        <w:t>lat</w:t>
-      </w:r>
-      <w:proofErr w:type="spellEnd"/>
-      <w:r>
-        <w:rPr>
-          <w:rFonts w:ascii="Times New Roman" w:hAnsi="Times New Roman" w:cs="Times New Roman"/>
-          <w:sz w:val="24"/>
-          <w:szCs w:val="24"/>
-        </w:rPr>
-        <w:t>/</w:t>
-      </w:r>
-      <w:proofErr w:type="spellStart"/>
-      <w:r>
-        <w:rPr>
-          <w:rFonts w:ascii="Times New Roman" w:hAnsi="Times New Roman" w:cs="Times New Roman"/>
-          <w:sz w:val="24"/>
-          <w:szCs w:val="24"/>
-        </w:rPr>
-        <w:t>lon</w:t>
-      </w:r>
-      <w:proofErr w:type="spellEnd"/>
-      <w:r>
-        <w:rPr>
-          <w:rFonts w:ascii="Times New Roman" w:hAnsi="Times New Roman" w:cs="Times New Roman"/>
-          <w:sz w:val="24"/>
-          <w:szCs w:val="24"/>
-        </w:rPr>
-        <w:t xml:space="preserve"> position and depth</w:t>
+      <w:r>
+        <w:rPr>
+          <w:rFonts w:ascii="Times New Roman" w:hAnsi="Times New Roman" w:cs="Times New Roman"/>
+          <w:sz w:val="24"/>
+          <w:szCs w:val="24"/>
+        </w:rPr>
+        <w:t>lat/lon position and depth</w:t>
       </w:r>
       <w:r>
         <w:rPr>
@@ -747,6 +614,7 @@
           <w:sz w:val="24"/>
           <w:szCs w:val="24"/>
         </w:rPr>
+        <w:lastRenderedPageBreak/>
         <w:t>References</w:t>
       </w:r>
       <w:r>
@@ -767,48 +635,7 @@
         <w:mirrorIndents/>
       </w:pPr>
       <w:r>
-        <w:lastRenderedPageBreak/>
-        <w:t xml:space="preserve">North, E. W. E. W., E. E. E. E. Adams, Z. Z. </w:t>
-      </w:r>
-      <w:proofErr w:type="spellStart"/>
-      <w:r>
-        <w:t>Schlag</w:t>
-      </w:r>
-      <w:proofErr w:type="spellEnd"/>
-      <w:r>
-        <w:t xml:space="preserve">, C. R. C. R. Sherwood, R. R. He, K. H. K. H. Hyun, and S. A. S. A. </w:t>
-      </w:r>
-      <w:proofErr w:type="spellStart"/>
-      <w:r>
-        <w:t>Socolofsky</w:t>
-      </w:r>
-      <w:proofErr w:type="spellEnd"/>
-      <w:r>
-        <w:t xml:space="preserve">. 2011. Simulating Oil Droplet Dispersal </w:t>
-      </w:r>
-      <w:proofErr w:type="gramStart"/>
-      <w:r>
-        <w:t>From</w:t>
-      </w:r>
-      <w:proofErr w:type="gramEnd"/>
-      <w:r>
-        <w:t xml:space="preserve"> the Deepwater Horizon Spill With a </w:t>
-      </w:r>
-      <w:proofErr w:type="spellStart"/>
-      <w:r>
-        <w:t>Lagrangian</w:t>
-      </w:r>
-      <w:proofErr w:type="spellEnd"/>
-      <w:r>
-        <w:t xml:space="preserve"> Approach. Pages 217–226 in Y. Liu, </w:t>
-      </w:r>
-      <w:proofErr w:type="spellStart"/>
-      <w:r>
-        <w:t>Amycfadyen</w:t>
-      </w:r>
-      <w:proofErr w:type="spellEnd"/>
-      <w:r>
-        <w:t>, Z.-G. Ji, and R. H. Weisberg, editors. Monitoring and Modeling the Deepwater Horizon Oil Spill: A Record-Breaking Enterprise. American Geophysical Union.</w:t>
+        <w:t>Foreman, M. G. G., W. Callendar, D. Masson, J. Morrison, and I. Fine. 2014. A Model Simulation of Future Oceanic Conditions along the British Columbia Continental Shelf. Part II: Results and Analyses. Atmosphere-Ocean 52:20- 38.</w:t>
       </w:r>
     </w:p>
     <w:p>
@@ -819,23 +646,18 @@
         <w:mirrorIndents/>
       </w:pPr>
       <w:r>
-        <w:t xml:space="preserve">Song, Y., and D. </w:t>
-      </w:r>
-      <w:proofErr w:type="spellStart"/>
-      <w:r>
-        <w:t>Haidvogel</w:t>
-      </w:r>
-      <w:proofErr w:type="spellEnd"/>
-      <w:r>
-        <w:t xml:space="preserve">. 1994. A Semi-implicit Ocean Circulation Model Using a Generalized Topography-following Coordinate System. J. </w:t>
-      </w:r>
-      <w:proofErr w:type="spellStart"/>
-      <w:r>
-        <w:t>Comput</w:t>
-      </w:r>
-      <w:proofErr w:type="spellEnd"/>
-      <w:r>
-        <w:t>. Phys. 115:228–244.</w:t>
+        <w:t>North, E. W. E. W., E. E. E. E. Adams, Z. Z. Schlag, C. R. C. R. Sherwood, R. R. He, K. H. K. H. Hyun, and S. A. S. A. Socolofsky. 2011. Simulating Oil Droplet Dispersal From the Deepwater Horizon Spill With a Lagrangian Approach. Pages 217–226 in Y. Liu, Amycfadyen, Z.-G. Ji, and R. H. Weisberg, editors. Monitoring and Modeling the Deepwater Horizon Oil Spill: A Record-Breaking Enterprise. American Geophysical Union.</w:t>
+      </w:r>
+    </w:p>
+    <w:p>
+      <w:pPr>
+        <w:pStyle w:val="NormalWeb"/>
+        <w:spacing w:before="0" w:beforeAutospacing="0" w:after="120" w:afterAutospacing="0"/>
+        <w:ind w:left="480" w:hanging="480"/>
+        <w:mirrorIndents/>
+      </w:pPr>
+      <w:r>
+        <w:t>Song, Y., and D. Haidvogel. 1994. A Semi-implicit Ocean Circulation Model Using a Generalized Topography-following Coordinate System. J. Comput. Phys. 115:228–244.</w:t>
       </w:r>
     </w:p>
     <w:p>

</xml_diff>

<commit_message>
small mod to bc stuff
</commit_message>
<xml_diff>
--- a/BC_ConnectivityProject/Biophysical model description.docx
+++ b/BC_ConnectivityProject/Biophysical model description.docx
@@ -37,7 +37,61 @@
           <w:sz w:val="24"/>
           <w:szCs w:val="24"/>
         </w:rPr>
-        <w:t>The biophysical model used in this study is a Larval TRANSport Lagrangian model (LTRANS v.2b; (North et al. 2011)) that takes output from the Regional Ocean Modeling System (ROMS) (Song and Haidvogel 1994, Foreman et al. 2014) to predict how ocean circulation impacts passive particle dispersal on the Pacific Coast of Canada</w:t>
+        <w:t xml:space="preserve">The biophysical model used in this study is a Larval </w:t>
+      </w:r>
+      <w:proofErr w:type="spellStart"/>
+      <w:r>
+        <w:rPr>
+          <w:rFonts w:ascii="Times New Roman" w:hAnsi="Times New Roman" w:cs="Times New Roman"/>
+          <w:sz w:val="24"/>
+          <w:szCs w:val="24"/>
+        </w:rPr>
+        <w:t>TRANSport</w:t>
+      </w:r>
+      <w:proofErr w:type="spellEnd"/>
+      <w:r>
+        <w:rPr>
+          <w:rFonts w:ascii="Times New Roman" w:hAnsi="Times New Roman" w:cs="Times New Roman"/>
+          <w:sz w:val="24"/>
+          <w:szCs w:val="24"/>
+        </w:rPr>
+        <w:t xml:space="preserve"> </w:t>
+      </w:r>
+      <w:proofErr w:type="spellStart"/>
+      <w:r>
+        <w:rPr>
+          <w:rFonts w:ascii="Times New Roman" w:hAnsi="Times New Roman" w:cs="Times New Roman"/>
+          <w:sz w:val="24"/>
+          <w:szCs w:val="24"/>
+        </w:rPr>
+        <w:t>Lagrangian</w:t>
+      </w:r>
+      <w:proofErr w:type="spellEnd"/>
+      <w:r>
+        <w:rPr>
+          <w:rFonts w:ascii="Times New Roman" w:hAnsi="Times New Roman" w:cs="Times New Roman"/>
+          <w:sz w:val="24"/>
+          <w:szCs w:val="24"/>
+        </w:rPr>
+        <w:t xml:space="preserve"> model (LTRANS v.2b; (North et al. 2011)) that takes output from the Regional Ocean Modeling System (ROMS) (Song and </w:t>
+      </w:r>
+      <w:proofErr w:type="spellStart"/>
+      <w:r>
+        <w:rPr>
+          <w:rFonts w:ascii="Times New Roman" w:hAnsi="Times New Roman" w:cs="Times New Roman"/>
+          <w:sz w:val="24"/>
+          <w:szCs w:val="24"/>
+        </w:rPr>
+        <w:t>Haidvogel</w:t>
+      </w:r>
+      <w:proofErr w:type="spellEnd"/>
+      <w:r>
+        <w:rPr>
+          <w:rFonts w:ascii="Times New Roman" w:hAnsi="Times New Roman" w:cs="Times New Roman"/>
+          <w:sz w:val="24"/>
+          <w:szCs w:val="24"/>
+        </w:rPr>
+        <w:t xml:space="preserve"> 1994, Foreman et al. 2014) to predict how ocean circulation impacts passive particle dispersal on the Pacific Coast of Canada</w:t>
       </w:r>
       <w:r>
         <w:rPr>
@@ -54,6 +108,22 @@
           <w:szCs w:val="24"/>
         </w:rPr>
         <w:t>The ROMS had a ~3 km horizontal resolution and 30 sigma layers in the vertical</w:t>
+      </w:r>
+      <w:r>
+        <w:rPr>
+          <w:rFonts w:ascii="Times New Roman" w:hAnsi="Times New Roman" w:cs="Times New Roman"/>
+          <w:sz w:val="24"/>
+          <w:szCs w:val="24"/>
+        </w:rPr>
+        <w:t xml:space="preserve"> (Morrison et al. 2014,</w:t>
+      </w:r>
+      <w:r>
+        <w:rPr>
+          <w:rFonts w:ascii="Times New Roman" w:hAnsi="Times New Roman" w:cs="Times New Roman"/>
+          <w:sz w:val="24"/>
+          <w:szCs w:val="24"/>
+        </w:rPr>
+        <w:t xml:space="preserve"> Foreman et al. 2014)</w:t>
       </w:r>
       <w:r>
         <w:rPr>
@@ -221,15 +291,7 @@
           <w:sz w:val="24"/>
           <w:szCs w:val="24"/>
         </w:rPr>
-        <w:t xml:space="preserve"> grid cell. Because release occurred randomly within </w:t>
-      </w:r>
-      <w:r>
-        <w:rPr>
-          <w:rFonts w:ascii="Times New Roman" w:hAnsi="Times New Roman" w:cs="Times New Roman"/>
-          <w:sz w:val="24"/>
-          <w:szCs w:val="24"/>
-        </w:rPr>
-        <w:t>20 x 20 km</w:t>
+        <w:t xml:space="preserve"> grid cell. Because release occurred randomly within 20 x 20 km</w:t>
       </w:r>
       <w:r>
         <w:rPr>
@@ -246,25 +308,7 @@
           <w:sz w:val="24"/>
           <w:szCs w:val="24"/>
         </w:rPr>
-        <w:t xml:space="preserve"> grid cell</w:t>
-      </w:r>
-      <w:r>
-        <w:rPr>
-          <w:rFonts w:ascii="Times New Roman" w:hAnsi="Times New Roman" w:cs="Times New Roman"/>
-          <w:sz w:val="24"/>
-          <w:szCs w:val="24"/>
-        </w:rPr>
-        <w:t>, if you look at different resolution, won’t have same number of larvae releas</w:t>
-      </w:r>
-      <w:bookmarkStart w:id="0" w:name="_GoBack"/>
-      <w:bookmarkEnd w:id="0"/>
-      <w:r>
-        <w:rPr>
-          <w:rFonts w:ascii="Times New Roman" w:hAnsi="Times New Roman" w:cs="Times New Roman"/>
-          <w:sz w:val="24"/>
-          <w:szCs w:val="24"/>
-        </w:rPr>
-        <w:t>ing from each cell.</w:t>
+        <w:t xml:space="preserve"> grid cell, if you look at different resolution, won’t have same number of larvae releasing from each cell.</w:t>
       </w:r>
     </w:p>
     <w:p>
@@ -426,7 +470,25 @@
           <w:sz w:val="24"/>
           <w:szCs w:val="24"/>
         </w:rPr>
-        <w:t xml:space="preserve"> Covers most of Northern Shelf, Straight of Georgia, and Southern Shelf bioregions. Also extends a bit north and south of these areas (see shapefile)</w:t>
+        <w:t xml:space="preserve"> Covers most of Northern Shelf, Straight of Georgia, and Southern Shelf bioregions. Also extends a bit north and south of these areas (see </w:t>
+      </w:r>
+      <w:proofErr w:type="spellStart"/>
+      <w:r>
+        <w:rPr>
+          <w:rFonts w:ascii="Times New Roman" w:hAnsi="Times New Roman" w:cs="Times New Roman"/>
+          <w:sz w:val="24"/>
+          <w:szCs w:val="24"/>
+        </w:rPr>
+        <w:t>shapefile</w:t>
+      </w:r>
+      <w:proofErr w:type="spellEnd"/>
+      <w:r>
+        <w:rPr>
+          <w:rFonts w:ascii="Times New Roman" w:hAnsi="Times New Roman" w:cs="Times New Roman"/>
+          <w:sz w:val="24"/>
+          <w:szCs w:val="24"/>
+        </w:rPr>
+        <w:t>)</w:t>
       </w:r>
       <w:r>
         <w:rPr>
@@ -563,13 +625,41 @@
         </w:rPr>
         <w:t xml:space="preserve"> Larval </w:t>
       </w:r>
-      <w:r>
-        <w:rPr>
-          <w:rFonts w:ascii="Times New Roman" w:hAnsi="Times New Roman" w:cs="Times New Roman"/>
-          <w:sz w:val="24"/>
-          <w:szCs w:val="24"/>
-        </w:rPr>
-        <w:t>lat/lon position and depth</w:t>
+      <w:proofErr w:type="spellStart"/>
+      <w:r>
+        <w:rPr>
+          <w:rFonts w:ascii="Times New Roman" w:hAnsi="Times New Roman" w:cs="Times New Roman"/>
+          <w:sz w:val="24"/>
+          <w:szCs w:val="24"/>
+        </w:rPr>
+        <w:t>lat</w:t>
+      </w:r>
+      <w:proofErr w:type="spellEnd"/>
+      <w:r>
+        <w:rPr>
+          <w:rFonts w:ascii="Times New Roman" w:hAnsi="Times New Roman" w:cs="Times New Roman"/>
+          <w:sz w:val="24"/>
+          <w:szCs w:val="24"/>
+        </w:rPr>
+        <w:t>/</w:t>
+      </w:r>
+      <w:proofErr w:type="spellStart"/>
+      <w:r>
+        <w:rPr>
+          <w:rFonts w:ascii="Times New Roman" w:hAnsi="Times New Roman" w:cs="Times New Roman"/>
+          <w:sz w:val="24"/>
+          <w:szCs w:val="24"/>
+        </w:rPr>
+        <w:t>lon</w:t>
+      </w:r>
+      <w:proofErr w:type="spellEnd"/>
+      <w:r>
+        <w:rPr>
+          <w:rFonts w:ascii="Times New Roman" w:hAnsi="Times New Roman" w:cs="Times New Roman"/>
+          <w:sz w:val="24"/>
+          <w:szCs w:val="24"/>
+        </w:rPr>
+        <w:t xml:space="preserve"> position and depth</w:t>
       </w:r>
       <w:r>
         <w:rPr>
@@ -614,7 +704,6 @@
           <w:sz w:val="24"/>
           <w:szCs w:val="24"/>
         </w:rPr>
-        <w:lastRenderedPageBreak/>
         <w:t>References</w:t>
       </w:r>
       <w:r>
@@ -635,7 +724,15 @@
         <w:mirrorIndents/>
       </w:pPr>
       <w:r>
-        <w:t>Foreman, M. G. G., W. Callendar, D. Masson, J. Morrison, and I. Fine. 2014. A Model Simulation of Future Oceanic Conditions along the British Columbia Continental Shelf. Part II: Results and Analyses. Atmosphere-Ocean 52:20- 38.</w:t>
+        <w:t xml:space="preserve">Foreman, M. G. G., W. </w:t>
+      </w:r>
+      <w:proofErr w:type="spellStart"/>
+      <w:r>
+        <w:t>Callendar</w:t>
+      </w:r>
+      <w:proofErr w:type="spellEnd"/>
+      <w:r>
+        <w:t>, D. Masson, J. Morrison, and I. Fine. 2014. A Model Simulation of Future Oceanic Conditions along the British Columbia Continental Shelf. Part II: Results and Analyses. Atmosphere-Ocean 52:20- 38.</w:t>
       </w:r>
     </w:p>
     <w:p>
@@ -646,8 +743,18 @@
         <w:mirrorIndents/>
       </w:pPr>
       <w:r>
-        <w:t>North, E. W. E. W., E. E. E. E. Adams, Z. Z. Schlag, C. R. C. R. Sherwood, R. R. He, K. H. K. H. Hyun, and S. A. S. A. Socolofsky. 2011. Simulating Oil Droplet Dispersal From the Deepwater Horizon Spill With a Lagrangian Approach. Pages 217–226 in Y. Liu, Amycfadyen, Z.-G. Ji, and R. H. Weisberg, editors. Monitoring and Modeling the Deepwater Horizon Oil Spill: A Record-Breaking Enterprise. American Geophysical Union.</w:t>
-      </w:r>
+        <w:t xml:space="preserve">Morrison et al. 2014. A model simulation of future oceanic conditions along the </w:t>
+      </w:r>
+      <w:proofErr w:type="spellStart"/>
+      <w:r>
+        <w:t>british</w:t>
+      </w:r>
+      <w:proofErr w:type="spellEnd"/>
+      <w:r>
+        <w:t xml:space="preserve"> Columbia continental shelf. Part I: Forcing Fields and Initial Conditions. Atmosphere-Ocean, 52, 1-19.</w:t>
+      </w:r>
+      <w:bookmarkStart w:id="0" w:name="_GoBack"/>
+      <w:bookmarkEnd w:id="0"/>
     </w:p>
     <w:p>
       <w:pPr>
@@ -657,7 +764,74 @@
         <w:mirrorIndents/>
       </w:pPr>
       <w:r>
-        <w:t>Song, Y., and D. Haidvogel. 1994. A Semi-implicit Ocean Circulation Model Using a Generalized Topography-following Coordinate System. J. Comput. Phys. 115:228–244.</w:t>
+        <w:t xml:space="preserve">North, E. W. E. W., E. E. E. E. Adams, Z. Z. </w:t>
+      </w:r>
+      <w:proofErr w:type="spellStart"/>
+      <w:r>
+        <w:t>Schlag</w:t>
+      </w:r>
+      <w:proofErr w:type="spellEnd"/>
+      <w:r>
+        <w:t xml:space="preserve">, C. R. C. R. Sherwood, R. R. He, K. H. K. H. Hyun, and S. A. S. A. </w:t>
+      </w:r>
+      <w:proofErr w:type="spellStart"/>
+      <w:r>
+        <w:t>Socolofsky</w:t>
+      </w:r>
+      <w:proofErr w:type="spellEnd"/>
+      <w:r>
+        <w:t xml:space="preserve">. 2011. Simulating Oil Droplet Dispersal </w:t>
+      </w:r>
+      <w:proofErr w:type="gramStart"/>
+      <w:r>
+        <w:t>From</w:t>
+      </w:r>
+      <w:proofErr w:type="gramEnd"/>
+      <w:r>
+        <w:t xml:space="preserve"> the Deepwater Horizon Spill With a </w:t>
+      </w:r>
+      <w:proofErr w:type="spellStart"/>
+      <w:r>
+        <w:t>Lagrangian</w:t>
+      </w:r>
+      <w:proofErr w:type="spellEnd"/>
+      <w:r>
+        <w:t xml:space="preserve"> Approach. Pages 217–226 in Y. Liu, </w:t>
+      </w:r>
+      <w:proofErr w:type="spellStart"/>
+      <w:r>
+        <w:t>Amycfadyen</w:t>
+      </w:r>
+      <w:proofErr w:type="spellEnd"/>
+      <w:r>
+        <w:t>, Z.-G. Ji, and R. H. Weisberg, editors. Monitoring and Modeling the Deepwater Horizon Oil Spill: A Record-Breaking Enterprise. American Geophysical Union.</w:t>
+      </w:r>
+    </w:p>
+    <w:p>
+      <w:pPr>
+        <w:pStyle w:val="NormalWeb"/>
+        <w:spacing w:before="0" w:beforeAutospacing="0" w:after="120" w:afterAutospacing="0"/>
+        <w:ind w:left="480" w:hanging="480"/>
+        <w:mirrorIndents/>
+      </w:pPr>
+      <w:r>
+        <w:t xml:space="preserve">Song, Y., and D. </w:t>
+      </w:r>
+      <w:proofErr w:type="spellStart"/>
+      <w:r>
+        <w:t>Haidvogel</w:t>
+      </w:r>
+      <w:proofErr w:type="spellEnd"/>
+      <w:r>
+        <w:t xml:space="preserve">. 1994. A Semi-implicit Ocean Circulation Model Using a Generalized Topography-following Coordinate System. J. </w:t>
+      </w:r>
+      <w:proofErr w:type="spellStart"/>
+      <w:r>
+        <w:t>Comput</w:t>
+      </w:r>
+      <w:proofErr w:type="spellEnd"/>
+      <w:r>
+        <w:t>. Phys. 115:228–244.</w:t>
       </w:r>
     </w:p>
     <w:p>

</xml_diff>